<commit_message>
Begin adding hrs to schedule.docx
</commit_message>
<xml_diff>
--- a/schedule.docx
+++ b/schedule.docx
@@ -333,8 +333,8 @@
       <w:tblGrid>
         <w:gridCol w:w="895"/>
         <w:gridCol w:w="830"/>
-        <w:gridCol w:w="1379"/>
-        <w:gridCol w:w="3861"/>
+        <w:gridCol w:w="1228"/>
+        <w:gridCol w:w="4180"/>
         <w:gridCol w:w="2113"/>
       </w:tblGrid>
       <w:tr>
@@ -431,7 +431,7 @@
         </w:tc>
         <w:tc>
           <w:tcPr>
-            <w:tcW w:w="1379" w:type="dxa"/>
+            <w:tcW w:w="1060" w:type="dxa"/>
           </w:tcPr>
           <w:p>
             <w:pPr>
@@ -485,7 +485,7 @@
         </w:tc>
         <w:tc>
           <w:tcPr>
-            <w:tcW w:w="3861" w:type="dxa"/>
+            <w:tcW w:w="4180" w:type="dxa"/>
           </w:tcPr>
           <w:p>
             <w:pPr>
@@ -524,6 +524,16 @@
                 <w:szCs w:val="20"/>
               </w:rPr>
               <w:t>Activities</w:t>
+            </w:r>
+            <w:r>
+              <w:rPr>
+                <w:rFonts w:eastAsia="Times New Roman" w:cs="Arial"/>
+                <w:b/>
+                <w:bCs/>
+                <w:sz w:val="20"/>
+                <w:szCs w:val="20"/>
+              </w:rPr>
+              <w:t xml:space="preserve"> (including hrs)</w:t>
             </w:r>
           </w:p>
         </w:tc>
@@ -658,7 +668,7 @@
         </w:tc>
         <w:tc>
           <w:tcPr>
-            <w:tcW w:w="1379" w:type="dxa"/>
+            <w:tcW w:w="1060" w:type="dxa"/>
           </w:tcPr>
           <w:p>
             <w:pPr>
@@ -698,34 +708,42 @@
         </w:tc>
         <w:tc>
           <w:tcPr>
-            <w:tcW w:w="3861" w:type="dxa"/>
-          </w:tcPr>
-          <w:p>
-            <w:pPr>
-              <w:tabs>
-                <w:tab w:val="left" w:pos="916"/>
-                <w:tab w:val="left" w:pos="1832"/>
-                <w:tab w:val="left" w:pos="2748"/>
-                <w:tab w:val="left" w:pos="3664"/>
-                <w:tab w:val="left" w:pos="4580"/>
-                <w:tab w:val="left" w:pos="5496"/>
-                <w:tab w:val="left" w:pos="6412"/>
-                <w:tab w:val="left" w:pos="7328"/>
-                <w:tab w:val="left" w:pos="8244"/>
-                <w:tab w:val="left" w:pos="9160"/>
-                <w:tab w:val="left" w:pos="10076"/>
-                <w:tab w:val="left" w:pos="10992"/>
-                <w:tab w:val="left" w:pos="11908"/>
-                <w:tab w:val="left" w:pos="12824"/>
-                <w:tab w:val="left" w:pos="13740"/>
-                <w:tab w:val="left" w:pos="14656"/>
-              </w:tabs>
-              <w:rPr>
-                <w:rFonts w:eastAsia="Times New Roman" w:cs="Arial"/>
-                <w:sz w:val="20"/>
-                <w:szCs w:val="20"/>
-              </w:rPr>
-            </w:pPr>
+            <w:tcW w:w="4180" w:type="dxa"/>
+          </w:tcPr>
+          <w:p>
+            <w:pPr>
+              <w:tabs>
+                <w:tab w:val="left" w:pos="916"/>
+                <w:tab w:val="left" w:pos="1832"/>
+                <w:tab w:val="left" w:pos="2748"/>
+                <w:tab w:val="left" w:pos="3664"/>
+                <w:tab w:val="left" w:pos="4580"/>
+                <w:tab w:val="left" w:pos="5496"/>
+                <w:tab w:val="left" w:pos="6412"/>
+                <w:tab w:val="left" w:pos="7328"/>
+                <w:tab w:val="left" w:pos="8244"/>
+                <w:tab w:val="left" w:pos="9160"/>
+                <w:tab w:val="left" w:pos="10076"/>
+                <w:tab w:val="left" w:pos="10992"/>
+                <w:tab w:val="left" w:pos="11908"/>
+                <w:tab w:val="left" w:pos="12824"/>
+                <w:tab w:val="left" w:pos="13740"/>
+                <w:tab w:val="left" w:pos="14656"/>
+              </w:tabs>
+              <w:rPr>
+                <w:rFonts w:eastAsia="Times New Roman" w:cs="Arial"/>
+                <w:sz w:val="20"/>
+                <w:szCs w:val="20"/>
+              </w:rPr>
+            </w:pPr>
+            <w:r>
+              <w:rPr>
+                <w:rFonts w:eastAsia="Times New Roman" w:cs="Arial"/>
+                <w:sz w:val="20"/>
+                <w:szCs w:val="20"/>
+              </w:rPr>
+              <w:t xml:space="preserve">- </w:t>
+            </w:r>
             <w:r>
               <w:rPr>
                 <w:rFonts w:eastAsia="Times New Roman" w:cs="Arial"/>
@@ -733,6 +751,100 @@
                 <w:szCs w:val="20"/>
               </w:rPr>
               <w:t>Ensure access to Canvas material, etc.</w:t>
+            </w:r>
+            <w:r>
+              <w:rPr>
+                <w:rFonts w:eastAsia="Times New Roman" w:cs="Arial"/>
+                <w:sz w:val="20"/>
+                <w:szCs w:val="20"/>
+              </w:rPr>
+              <w:t xml:space="preserve"> (0.5)</w:t>
+            </w:r>
+          </w:p>
+          <w:p>
+            <w:pPr>
+              <w:tabs>
+                <w:tab w:val="left" w:pos="916"/>
+                <w:tab w:val="left" w:pos="1832"/>
+                <w:tab w:val="left" w:pos="2748"/>
+                <w:tab w:val="left" w:pos="3664"/>
+                <w:tab w:val="left" w:pos="4580"/>
+                <w:tab w:val="left" w:pos="5496"/>
+                <w:tab w:val="left" w:pos="6412"/>
+                <w:tab w:val="left" w:pos="7328"/>
+                <w:tab w:val="left" w:pos="8244"/>
+                <w:tab w:val="left" w:pos="9160"/>
+                <w:tab w:val="left" w:pos="10076"/>
+                <w:tab w:val="left" w:pos="10992"/>
+                <w:tab w:val="left" w:pos="11908"/>
+                <w:tab w:val="left" w:pos="12824"/>
+                <w:tab w:val="left" w:pos="13740"/>
+                <w:tab w:val="left" w:pos="14656"/>
+              </w:tabs>
+              <w:rPr>
+                <w:rFonts w:eastAsia="Times New Roman" w:cs="Arial"/>
+                <w:sz w:val="20"/>
+                <w:szCs w:val="20"/>
+              </w:rPr>
+            </w:pPr>
+            <w:r>
+              <w:rPr>
+                <w:rFonts w:eastAsia="Times New Roman" w:cs="Arial"/>
+                <w:sz w:val="20"/>
+                <w:szCs w:val="20"/>
+              </w:rPr>
+              <w:t xml:space="preserve">- </w:t>
+            </w:r>
+            <w:r>
+              <w:rPr>
+                <w:rFonts w:eastAsia="Times New Roman" w:cs="Arial"/>
+                <w:sz w:val="20"/>
+                <w:szCs w:val="20"/>
+              </w:rPr>
+              <w:t>Set up HonorLock access/take practice test (1.0)</w:t>
+            </w:r>
+          </w:p>
+          <w:p>
+            <w:pPr>
+              <w:tabs>
+                <w:tab w:val="left" w:pos="916"/>
+                <w:tab w:val="left" w:pos="1832"/>
+                <w:tab w:val="left" w:pos="2748"/>
+                <w:tab w:val="left" w:pos="3664"/>
+                <w:tab w:val="left" w:pos="4580"/>
+                <w:tab w:val="left" w:pos="5496"/>
+                <w:tab w:val="left" w:pos="6412"/>
+                <w:tab w:val="left" w:pos="7328"/>
+                <w:tab w:val="left" w:pos="8244"/>
+                <w:tab w:val="left" w:pos="9160"/>
+                <w:tab w:val="left" w:pos="10076"/>
+                <w:tab w:val="left" w:pos="10992"/>
+                <w:tab w:val="left" w:pos="11908"/>
+                <w:tab w:val="left" w:pos="12824"/>
+                <w:tab w:val="left" w:pos="13740"/>
+                <w:tab w:val="left" w:pos="14656"/>
+              </w:tabs>
+              <w:rPr>
+                <w:rFonts w:eastAsia="Times New Roman" w:cs="Arial"/>
+                <w:sz w:val="20"/>
+                <w:szCs w:val="20"/>
+              </w:rPr>
+            </w:pPr>
+            <w:r>
+              <w:rPr>
+                <w:rFonts w:eastAsia="Times New Roman" w:cs="Arial"/>
+                <w:sz w:val="20"/>
+                <w:szCs w:val="20"/>
+              </w:rPr>
+              <w:t xml:space="preserve">- </w:t>
+            </w:r>
+            <w:r>
+              <w:rPr>
+                <w:rFonts w:eastAsia="Times New Roman" w:cs="Arial"/>
+                <w:sz w:val="20"/>
+                <w:szCs w:val="20"/>
+              </w:rPr>
+              <w:t>Access and peruse video materials (8.5)</w:t>
             </w:r>
           </w:p>
         </w:tc>
@@ -879,7 +991,7 @@
         </w:tc>
         <w:tc>
           <w:tcPr>
-            <w:tcW w:w="1379" w:type="dxa"/>
+            <w:tcW w:w="1060" w:type="dxa"/>
           </w:tcPr>
           <w:p>
             <w:pPr>
@@ -919,41 +1031,159 @@
         </w:tc>
         <w:tc>
           <w:tcPr>
-            <w:tcW w:w="3861" w:type="dxa"/>
-          </w:tcPr>
-          <w:p>
-            <w:pPr>
-              <w:tabs>
-                <w:tab w:val="left" w:pos="916"/>
-                <w:tab w:val="left" w:pos="1832"/>
-                <w:tab w:val="left" w:pos="2748"/>
-                <w:tab w:val="left" w:pos="3664"/>
-                <w:tab w:val="left" w:pos="4580"/>
-                <w:tab w:val="left" w:pos="5496"/>
-                <w:tab w:val="left" w:pos="6412"/>
-                <w:tab w:val="left" w:pos="7328"/>
-                <w:tab w:val="left" w:pos="8244"/>
-                <w:tab w:val="left" w:pos="9160"/>
-                <w:tab w:val="left" w:pos="10076"/>
-                <w:tab w:val="left" w:pos="10992"/>
-                <w:tab w:val="left" w:pos="11908"/>
-                <w:tab w:val="left" w:pos="12824"/>
-                <w:tab w:val="left" w:pos="13740"/>
-                <w:tab w:val="left" w:pos="14656"/>
-              </w:tabs>
-              <w:rPr>
-                <w:rFonts w:eastAsia="Times New Roman" w:cs="Arial"/>
-                <w:sz w:val="20"/>
-                <w:szCs w:val="20"/>
-              </w:rPr>
-            </w:pPr>
-            <w:r>
-              <w:rPr>
-                <w:rFonts w:eastAsia="Times New Roman" w:cs="Arial"/>
-                <w:sz w:val="20"/>
-                <w:szCs w:val="20"/>
-              </w:rPr>
-              <w:t>Introductions, Team Formation, Skills/Interests Ex.</w:t>
+            <w:tcW w:w="4180" w:type="dxa"/>
+          </w:tcPr>
+          <w:p>
+            <w:pPr>
+              <w:tabs>
+                <w:tab w:val="left" w:pos="916"/>
+                <w:tab w:val="left" w:pos="1832"/>
+                <w:tab w:val="left" w:pos="2748"/>
+                <w:tab w:val="left" w:pos="3664"/>
+                <w:tab w:val="left" w:pos="4580"/>
+                <w:tab w:val="left" w:pos="5496"/>
+                <w:tab w:val="left" w:pos="6412"/>
+                <w:tab w:val="left" w:pos="7328"/>
+                <w:tab w:val="left" w:pos="8244"/>
+                <w:tab w:val="left" w:pos="9160"/>
+                <w:tab w:val="left" w:pos="10076"/>
+                <w:tab w:val="left" w:pos="10992"/>
+                <w:tab w:val="left" w:pos="11908"/>
+                <w:tab w:val="left" w:pos="12824"/>
+                <w:tab w:val="left" w:pos="13740"/>
+                <w:tab w:val="left" w:pos="14656"/>
+              </w:tabs>
+              <w:rPr>
+                <w:rFonts w:eastAsia="Times New Roman" w:cs="Arial"/>
+                <w:sz w:val="20"/>
+                <w:szCs w:val="20"/>
+              </w:rPr>
+            </w:pPr>
+            <w:r>
+              <w:rPr>
+                <w:rFonts w:eastAsia="Times New Roman" w:cs="Arial"/>
+                <w:sz w:val="20"/>
+                <w:szCs w:val="20"/>
+              </w:rPr>
+              <w:t xml:space="preserve">- </w:t>
+            </w:r>
+            <w:r>
+              <w:rPr>
+                <w:rFonts w:eastAsia="Times New Roman" w:cs="Arial"/>
+                <w:sz w:val="20"/>
+                <w:szCs w:val="20"/>
+              </w:rPr>
+              <w:t>Introductions</w:t>
+            </w:r>
+            <w:r>
+              <w:rPr>
+                <w:rFonts w:eastAsia="Times New Roman" w:cs="Arial"/>
+                <w:sz w:val="20"/>
+                <w:szCs w:val="20"/>
+              </w:rPr>
+              <w:t xml:space="preserve"> via Piazza posts (2.0)</w:t>
+            </w:r>
+          </w:p>
+          <w:p>
+            <w:pPr>
+              <w:tabs>
+                <w:tab w:val="left" w:pos="916"/>
+                <w:tab w:val="left" w:pos="1832"/>
+                <w:tab w:val="left" w:pos="2748"/>
+                <w:tab w:val="left" w:pos="3664"/>
+                <w:tab w:val="left" w:pos="4580"/>
+                <w:tab w:val="left" w:pos="5496"/>
+                <w:tab w:val="left" w:pos="6412"/>
+                <w:tab w:val="left" w:pos="7328"/>
+                <w:tab w:val="left" w:pos="8244"/>
+                <w:tab w:val="left" w:pos="9160"/>
+                <w:tab w:val="left" w:pos="10076"/>
+                <w:tab w:val="left" w:pos="10992"/>
+                <w:tab w:val="left" w:pos="11908"/>
+                <w:tab w:val="left" w:pos="12824"/>
+                <w:tab w:val="left" w:pos="13740"/>
+                <w:tab w:val="left" w:pos="14656"/>
+              </w:tabs>
+              <w:rPr>
+                <w:rFonts w:eastAsia="Times New Roman" w:cs="Arial"/>
+                <w:sz w:val="20"/>
+                <w:szCs w:val="20"/>
+              </w:rPr>
+            </w:pPr>
+            <w:r>
+              <w:rPr>
+                <w:rFonts w:eastAsia="Times New Roman" w:cs="Arial"/>
+                <w:sz w:val="20"/>
+                <w:szCs w:val="20"/>
+              </w:rPr>
+              <w:t xml:space="preserve">- </w:t>
+            </w:r>
+            <w:r>
+              <w:rPr>
+                <w:rFonts w:eastAsia="Times New Roman" w:cs="Arial"/>
+                <w:sz w:val="20"/>
+                <w:szCs w:val="20"/>
+              </w:rPr>
+              <w:t>Team Formation</w:t>
+            </w:r>
+            <w:r>
+              <w:rPr>
+                <w:rFonts w:eastAsia="Times New Roman" w:cs="Arial"/>
+                <w:sz w:val="20"/>
+                <w:szCs w:val="20"/>
+              </w:rPr>
+              <w:t xml:space="preserve"> (2.0)</w:t>
+            </w:r>
+          </w:p>
+          <w:p>
+            <w:pPr>
+              <w:tabs>
+                <w:tab w:val="left" w:pos="916"/>
+                <w:tab w:val="left" w:pos="1832"/>
+                <w:tab w:val="left" w:pos="2748"/>
+                <w:tab w:val="left" w:pos="3664"/>
+                <w:tab w:val="left" w:pos="4580"/>
+                <w:tab w:val="left" w:pos="5496"/>
+                <w:tab w:val="left" w:pos="6412"/>
+                <w:tab w:val="left" w:pos="7328"/>
+                <w:tab w:val="left" w:pos="8244"/>
+                <w:tab w:val="left" w:pos="9160"/>
+                <w:tab w:val="left" w:pos="10076"/>
+                <w:tab w:val="left" w:pos="10992"/>
+                <w:tab w:val="left" w:pos="11908"/>
+                <w:tab w:val="left" w:pos="12824"/>
+                <w:tab w:val="left" w:pos="13740"/>
+                <w:tab w:val="left" w:pos="14656"/>
+              </w:tabs>
+              <w:rPr>
+                <w:rFonts w:eastAsia="Times New Roman" w:cs="Arial"/>
+                <w:sz w:val="20"/>
+                <w:szCs w:val="20"/>
+              </w:rPr>
+            </w:pPr>
+            <w:r>
+              <w:rPr>
+                <w:rFonts w:eastAsia="Times New Roman" w:cs="Arial"/>
+                <w:sz w:val="20"/>
+                <w:szCs w:val="20"/>
+              </w:rPr>
+              <w:t xml:space="preserve">- </w:t>
+            </w:r>
+            <w:r>
+              <w:rPr>
+                <w:rFonts w:eastAsia="Times New Roman" w:cs="Arial"/>
+                <w:sz w:val="20"/>
+                <w:szCs w:val="20"/>
+              </w:rPr>
+              <w:t>Skills/Interests Ex</w:t>
+            </w:r>
+            <w:r>
+              <w:rPr>
+                <w:rFonts w:eastAsia="Times New Roman" w:cs="Arial"/>
+                <w:sz w:val="20"/>
+                <w:szCs w:val="20"/>
+              </w:rPr>
+              <w:t>ercise (6.0)</w:t>
             </w:r>
           </w:p>
         </w:tc>
@@ -1092,7 +1322,7 @@
         </w:tc>
         <w:tc>
           <w:tcPr>
-            <w:tcW w:w="1379" w:type="dxa"/>
+            <w:tcW w:w="1060" w:type="dxa"/>
           </w:tcPr>
           <w:p>
             <w:pPr>
@@ -1132,7 +1362,7 @@
         </w:tc>
         <w:tc>
           <w:tcPr>
-            <w:tcW w:w="3861" w:type="dxa"/>
+            <w:tcW w:w="4180" w:type="dxa"/>
           </w:tcPr>
           <w:p>
             <w:pPr>
@@ -1315,7 +1545,7 @@
         </w:tc>
         <w:tc>
           <w:tcPr>
-            <w:tcW w:w="1379" w:type="dxa"/>
+            <w:tcW w:w="1060" w:type="dxa"/>
           </w:tcPr>
           <w:p>
             <w:pPr>
@@ -1363,7 +1593,7 @@
         </w:tc>
         <w:tc>
           <w:tcPr>
-            <w:tcW w:w="3861" w:type="dxa"/>
+            <w:tcW w:w="4180" w:type="dxa"/>
           </w:tcPr>
           <w:p>
             <w:pPr>
@@ -1554,7 +1784,7 @@
         </w:tc>
         <w:tc>
           <w:tcPr>
-            <w:tcW w:w="1379" w:type="dxa"/>
+            <w:tcW w:w="1060" w:type="dxa"/>
           </w:tcPr>
           <w:p>
             <w:pPr>
@@ -1602,7 +1832,7 @@
         </w:tc>
         <w:tc>
           <w:tcPr>
-            <w:tcW w:w="3861" w:type="dxa"/>
+            <w:tcW w:w="4180" w:type="dxa"/>
           </w:tcPr>
           <w:p>
             <w:pPr>
@@ -1817,7 +2047,7 @@
         </w:tc>
         <w:tc>
           <w:tcPr>
-            <w:tcW w:w="1379" w:type="dxa"/>
+            <w:tcW w:w="1060" w:type="dxa"/>
           </w:tcPr>
           <w:p>
             <w:pPr>
@@ -1865,7 +2095,7 @@
         </w:tc>
         <w:tc>
           <w:tcPr>
-            <w:tcW w:w="3861" w:type="dxa"/>
+            <w:tcW w:w="4180" w:type="dxa"/>
           </w:tcPr>
           <w:p>
             <w:pPr>
@@ -2040,7 +2270,7 @@
         </w:tc>
         <w:tc>
           <w:tcPr>
-            <w:tcW w:w="1379" w:type="dxa"/>
+            <w:tcW w:w="1060" w:type="dxa"/>
           </w:tcPr>
           <w:p>
             <w:pPr>
@@ -2088,7 +2318,7 @@
         </w:tc>
         <w:tc>
           <w:tcPr>
-            <w:tcW w:w="3861" w:type="dxa"/>
+            <w:tcW w:w="4180" w:type="dxa"/>
           </w:tcPr>
           <w:p>
             <w:pPr>
@@ -2255,7 +2485,7 @@
         </w:tc>
         <w:tc>
           <w:tcPr>
-            <w:tcW w:w="1379" w:type="dxa"/>
+            <w:tcW w:w="1060" w:type="dxa"/>
           </w:tcPr>
           <w:p>
             <w:pPr>
@@ -2303,7 +2533,7 @@
         </w:tc>
         <w:tc>
           <w:tcPr>
-            <w:tcW w:w="3861" w:type="dxa"/>
+            <w:tcW w:w="4180" w:type="dxa"/>
           </w:tcPr>
           <w:p>
             <w:pPr>
@@ -2506,7 +2736,7 @@
         </w:tc>
         <w:tc>
           <w:tcPr>
-            <w:tcW w:w="1379" w:type="dxa"/>
+            <w:tcW w:w="1060" w:type="dxa"/>
           </w:tcPr>
           <w:p>
             <w:pPr>
@@ -2554,7 +2784,7 @@
         </w:tc>
         <w:tc>
           <w:tcPr>
-            <w:tcW w:w="3861" w:type="dxa"/>
+            <w:tcW w:w="4180" w:type="dxa"/>
           </w:tcPr>
           <w:p>
             <w:pPr>
@@ -2719,7 +2949,7 @@
         </w:tc>
         <w:tc>
           <w:tcPr>
-            <w:tcW w:w="1379" w:type="dxa"/>
+            <w:tcW w:w="1060" w:type="dxa"/>
           </w:tcPr>
           <w:p>
             <w:pPr>
@@ -2767,7 +2997,7 @@
         </w:tc>
         <w:tc>
           <w:tcPr>
-            <w:tcW w:w="3861" w:type="dxa"/>
+            <w:tcW w:w="4180" w:type="dxa"/>
           </w:tcPr>
           <w:p>
             <w:pPr>
@@ -2932,7 +3162,7 @@
         </w:tc>
         <w:tc>
           <w:tcPr>
-            <w:tcW w:w="1379" w:type="dxa"/>
+            <w:tcW w:w="1060" w:type="dxa"/>
           </w:tcPr>
           <w:p>
             <w:pPr>
@@ -2980,7 +3210,7 @@
         </w:tc>
         <w:tc>
           <w:tcPr>
-            <w:tcW w:w="3861" w:type="dxa"/>
+            <w:tcW w:w="4180" w:type="dxa"/>
           </w:tcPr>
           <w:p>
             <w:pPr>
@@ -3145,7 +3375,7 @@
         </w:tc>
         <w:tc>
           <w:tcPr>
-            <w:tcW w:w="1379" w:type="dxa"/>
+            <w:tcW w:w="1060" w:type="dxa"/>
           </w:tcPr>
           <w:p>
             <w:pPr>
@@ -3193,7 +3423,7 @@
         </w:tc>
         <w:tc>
           <w:tcPr>
-            <w:tcW w:w="3861" w:type="dxa"/>
+            <w:tcW w:w="4180" w:type="dxa"/>
           </w:tcPr>
           <w:p>
             <w:pPr>
@@ -3358,7 +3588,7 @@
         </w:tc>
         <w:tc>
           <w:tcPr>
-            <w:tcW w:w="1379" w:type="dxa"/>
+            <w:tcW w:w="1060" w:type="dxa"/>
           </w:tcPr>
           <w:p>
             <w:pPr>
@@ -3406,7 +3636,7 @@
         </w:tc>
         <w:tc>
           <w:tcPr>
-            <w:tcW w:w="3861" w:type="dxa"/>
+            <w:tcW w:w="4180" w:type="dxa"/>
           </w:tcPr>
           <w:p>
             <w:pPr>
@@ -3609,7 +3839,7 @@
         </w:tc>
         <w:tc>
           <w:tcPr>
-            <w:tcW w:w="1379" w:type="dxa"/>
+            <w:tcW w:w="1060" w:type="dxa"/>
           </w:tcPr>
           <w:p>
             <w:pPr>
@@ -3657,7 +3887,7 @@
         </w:tc>
         <w:tc>
           <w:tcPr>
-            <w:tcW w:w="3861" w:type="dxa"/>
+            <w:tcW w:w="4180" w:type="dxa"/>
           </w:tcPr>
           <w:p>
             <w:pPr>
@@ -3830,7 +4060,7 @@
         </w:tc>
         <w:tc>
           <w:tcPr>
-            <w:tcW w:w="1379" w:type="dxa"/>
+            <w:tcW w:w="1060" w:type="dxa"/>
           </w:tcPr>
           <w:p>
             <w:pPr>
@@ -3878,7 +4108,7 @@
         </w:tc>
         <w:tc>
           <w:tcPr>
-            <w:tcW w:w="3861" w:type="dxa"/>
+            <w:tcW w:w="4180" w:type="dxa"/>
           </w:tcPr>
           <w:p>
             <w:pPr>
@@ -4093,7 +4323,7 @@
         </w:tc>
         <w:tc>
           <w:tcPr>
-            <w:tcW w:w="1379" w:type="dxa"/>
+            <w:tcW w:w="1060" w:type="dxa"/>
           </w:tcPr>
           <w:p>
             <w:pPr>
@@ -4141,7 +4371,7 @@
         </w:tc>
         <w:tc>
           <w:tcPr>
-            <w:tcW w:w="3861" w:type="dxa"/>
+            <w:tcW w:w="4180" w:type="dxa"/>
           </w:tcPr>
           <w:p>
             <w:pPr>
@@ -4336,7 +4566,7 @@
         </w:tc>
         <w:tc>
           <w:tcPr>
-            <w:tcW w:w="1379" w:type="dxa"/>
+            <w:tcW w:w="1060" w:type="dxa"/>
           </w:tcPr>
           <w:p>
             <w:pPr>
@@ -4376,7 +4606,7 @@
         </w:tc>
         <w:tc>
           <w:tcPr>
-            <w:tcW w:w="3861" w:type="dxa"/>
+            <w:tcW w:w="4180" w:type="dxa"/>
           </w:tcPr>
           <w:p>
             <w:pPr>
@@ -4541,7 +4771,7 @@
         </w:tc>
         <w:tc>
           <w:tcPr>
-            <w:tcW w:w="1379" w:type="dxa"/>
+            <w:tcW w:w="1060" w:type="dxa"/>
           </w:tcPr>
           <w:p>
             <w:pPr>
@@ -4581,7 +4811,7 @@
         </w:tc>
         <w:tc>
           <w:tcPr>
-            <w:tcW w:w="3861" w:type="dxa"/>
+            <w:tcW w:w="4180" w:type="dxa"/>
           </w:tcPr>
           <w:p>
             <w:pPr>
@@ -4700,6 +4930,7 @@
                 <w:sz w:val="20"/>
                 <w:szCs w:val="20"/>
               </w:rPr>
+              <w:lastRenderedPageBreak/>
               <w:t>12/21</w:t>
             </w:r>
           </w:p>
@@ -4746,7 +4977,7 @@
         </w:tc>
         <w:tc>
           <w:tcPr>
-            <w:tcW w:w="1379" w:type="dxa"/>
+            <w:tcW w:w="1060" w:type="dxa"/>
           </w:tcPr>
           <w:p>
             <w:pPr>
@@ -4786,7 +5017,7 @@
         </w:tc>
         <w:tc>
           <w:tcPr>
-            <w:tcW w:w="3861" w:type="dxa"/>
+            <w:tcW w:w="4180" w:type="dxa"/>
           </w:tcPr>
           <w:p>
             <w:pPr>
@@ -5462,6 +5693,17 @@
       </w:tblBorders>
     </w:tblPr>
   </w:style>
+  <w:style w:type="paragraph" w:styleId="ListParagraph">
+    <w:name w:val="List Paragraph"/>
+    <w:basedOn w:val="Normal"/>
+    <w:uiPriority w:val="34"/>
+    <w:qFormat/>
+    <w:rsid w:val="007A3EEE"/>
+    <w:pPr>
+      <w:ind w:left="720"/>
+      <w:contextualSpacing/>
+    </w:pPr>
+  </w:style>
 </w:styles>
 </file>
 

</xml_diff>